<commit_message>
one more method fix
</commit_message>
<xml_diff>
--- a/index.docx
+++ b/index.docx
@@ -31,7 +31,7 @@
         <w:pStyle w:val="Date"/>
       </w:pPr>
       <w:r>
-        <w:t xml:space="preserve">2026-01-22</w:t>
+        <w:t xml:space="preserve">2026-01-23</w:t>
       </w:r>
     </w:p>
     <w:p>
@@ -60,7 +60,7 @@
       </w:r>
     </w:p>
     <w:bookmarkEnd w:id="20"/>
-    <w:bookmarkStart w:id="40" w:name="methods"/>
+    <w:bookmarkStart w:id="39" w:name="methods"/>
     <w:p>
       <w:pPr>
         <w:pStyle w:val="Heading1"/>
@@ -234,7 +234,7 @@
       </w:r>
     </w:p>
     <w:bookmarkEnd w:id="25"/>
-    <w:bookmarkStart w:id="30" w:name="measures"/>
+    <w:bookmarkStart w:id="29" w:name="measures"/>
     <w:p>
       <w:pPr>
         <w:pStyle w:val="Heading2"/>
@@ -243,7 +243,7 @@
         <w:t xml:space="preserve">Measures</w:t>
       </w:r>
     </w:p>
-    <w:bookmarkStart w:id="27" w:name="individual-differences"/>
+    <w:bookmarkStart w:id="26" w:name="individual-differences"/>
     <w:p>
       <w:pPr>
         <w:pStyle w:val="Heading3"/>
@@ -257,7 +257,7 @@
         <w:pStyle w:val="FirstParagraph"/>
       </w:pPr>
       <w:r>
-        <w:t xml:space="preserve">We collected self-report information about demographics (age, gender, orientation, race, ethnicity, education, employment, and income). Zip codes from participants’ reported home addresses were linked to Rural–Urban Commuting Area (RUCA) codes to characterize the rural–urban status of their residences</w:t>
+        <w:t xml:space="preserve">We collected self-report information about demographics (age, gender, sexual orientation, race, ethnicity, education, employment, and income). Zip codes from participants’ reported home addresses were linked to Rural–Urban Commuting Area (RUCA) codes to characterize the rural–urban status of their residences</w:t>
       </w:r>
       <w:r>
         <w:t xml:space="preserve"> </w:t>
@@ -266,29 +266,23 @@
         <w:t xml:space="preserve">(Economic Research Service US Department of Agriculture, n.d.)</w:t>
       </w:r>
       <w:r>
-        <w:t xml:space="preserve">. These variables were collected to characterize our sample. Demographic variables known to influence OUD treatment access and clinical outcomes (age, gender, race, ethnicity, education and income)</w:t>
-      </w:r>
-      <w:r>
-        <w:t xml:space="preserve"> </w:t>
-      </w:r>
-      <w:r>
-        <w:t xml:space="preserve">were included as features in our model to reduce potential bias from subgroup effects being encoded indirectly by proxy variables</w:t>
-      </w:r>
-      <w:r>
-        <w:t xml:space="preserve"> </w:t>
-      </w:r>
-      <w:r>
-        <w:t xml:space="preserve">(Greenfield et al., 2007; Kilaru et al., 2020; Martin et al., 2022; Olfson et al., 2022; Pinedo, 2019; Qeadan et al., 2025; Townsend et al., 2007)</w:t>
+        <w:t xml:space="preserve">. These variables were collected to characterize our sample. Demographic variables with some evidence for influencing OUD treatment access and clinical outcomes and/or carrying general societal stigma (gender, race/ethnicity, income, sexual orientation, and geographic location) were included as features in our model to reduce potential bias from subgroup effects being encoded indirectly by proxy variables</w:t>
+      </w:r>
+      <w:r>
+        <w:t xml:space="preserve"> </w:t>
+      </w:r>
+      <w:r>
+        <w:t xml:space="preserve">(Greenfield et al., 2007; Kilaru et al., 2020; Martin et al., 2022,</w:t>
+      </w:r>
+      <w:r>
+        <w:t xml:space="preserve"> </w:t>
+      </w:r>
+      <w:r>
+        <w:t xml:space="preserve">; Olfson et al., 2022; Pinedo, 2019)</w:t>
       </w:r>
       <w:r>
         <w:t xml:space="preserve">. We also used these features to perform subgroup analyses for evaluating model fairness.</w:t>
       </w:r>
-      <w:r>
-        <w:rPr>
-          <w:rStyle w:val="FootnoteReference"/>
-        </w:rPr>
-        <w:footnoteReference w:id="26"/>
-      </w:r>
     </w:p>
     <w:p>
       <w:pPr>
@@ -304,27 +298,7 @@
         <w:t xml:space="preserve">(American Psychiatric Association, 2022)</w:t>
       </w:r>
       <w:r>
-        <w:t xml:space="preserve">, recovery satisfaction, motivation, and confidence, whether they intended to avoid using other drugs, perceived efficacy and likelihood of adhering to their MOUD medication</w:t>
-      </w:r>
-      <w:r>
-        <w:t xml:space="preserve"> </w:t>
-      </w:r>
-      <w:r>
-        <w:t xml:space="preserve">(Morisky et al., 1986)</w:t>
-      </w:r>
-      <w:r>
-        <w:t xml:space="preserve">, past month opioid use, past month residential treatment for OUD, past month receipt of psychiatric medication, frequency of counseling sessions and self-help meetings in the past month, preferred opioid, preferred route of administration, and lifetime history of overdose.</w:t>
-      </w:r>
-      <w:r>
-        <w:t xml:space="preserve"> </w:t>
-      </w:r>
-    </w:p>
-    <w:p>
-      <w:pPr>
-        <w:pStyle w:val="BodyText"/>
-      </w:pPr>
-      <w:r>
-        <w:t xml:space="preserve">As part of the aims of the parent project, we collected many other trait and state measures throughout the study. A complete list of all measures can be found in our registered report</w:t>
+        <w:t xml:space="preserve">, past month opioid use, past month residential treatment for OUD, past month receipt of psychiatric medication, preferred opioid, preferred route of administration, and lifetime history of overdose. As part of the aims of the parent project, we collected many other trait and state measures throughout the study. A complete list of all measures can be found in our registered report</w:t>
       </w:r>
       <w:r>
         <w:t xml:space="preserve"> </w:t>
@@ -336,14 +310,32 @@
         <w:t xml:space="preserve">.</w:t>
       </w:r>
     </w:p>
+    <w:bookmarkEnd w:id="26"/>
+    <w:bookmarkStart w:id="27" w:name="daily-survey"/>
+    <w:p>
+      <w:pPr>
+        <w:pStyle w:val="Heading3"/>
+      </w:pPr>
+      <w:r>
+        <w:t xml:space="preserve">Daily Survey</w:t>
+      </w:r>
+    </w:p>
+    <w:p>
+      <w:pPr>
+        <w:pStyle w:val="FirstParagraph"/>
+      </w:pPr>
+      <w:r>
+        <w:t xml:space="preserve">Participants completed a brief (1-2 minute) daily survey each day on study through the STAR app. The daily survey became available in the app at 5:00 AM CST each morning and participants had 24 hours to complete it. Participants could enable push notifications for reminder prompts to complete the survey. Each survey had 16-items that asked participants to report the date and time of any opioid use for nonmedical reasons not yet reported. These reports served as the primary outcome for the lapse risk prediction model. Participants also reported any other drugs that they had used and whether they took their MOUD as prescribed in the past 24 hours. Next, participants rated the maximum intensity of recent (i.e., in the past 24 hours) experiences of pain, craving, risky situations, stressful events, and pleasant events. Next, participants rated their sleep and how depressed, angry, anxious, relaxed, and happy they have felt in the past 24 hours. Lastly, participants responded to 2 future-facing items that asked about participants’ motivation and confidence to continue to avoid using opioids for nonmedical reasons over the next week. The full daily survey is available in the supplement.</w:t>
+      </w:r>
+    </w:p>
     <w:bookmarkEnd w:id="27"/>
-    <w:bookmarkStart w:id="28" w:name="daily-survey"/>
+    <w:bookmarkStart w:id="28" w:name="geolocation-sensing"/>
     <w:p>
       <w:pPr>
         <w:pStyle w:val="Heading3"/>
       </w:pPr>
       <w:r>
-        <w:t xml:space="preserve">Daily Survey</w:t>
+        <w:t xml:space="preserve">Geolocation Sensing</w:t>
       </w:r>
     </w:p>
     <w:p>
@@ -351,17 +343,18 @@
         <w:pStyle w:val="FirstParagraph"/>
       </w:pPr>
       <w:r>
-        <w:t xml:space="preserve">Participants completed a brief (1-2 minute) daily survey each day on study through the STAR app. The daily survey became available in the app at 5:00 AM CST each morning and participants had 24 hours to complete it. Participants could enable push notifications for reminder prompts to complete the survey. Each survey had 16-items that asked participants to report the date and time of any opioid use for nonmedical reasons not yet reported. These reports served as the primary outcome for the lapse risk prediction model. Participants also reported any other drugs that they had used and whether they took their MOUD as prescribed in the past 24 hours. Next, participants rated the maximum intensity of recent (i.e., in the past 24 hours) experiences of pain, craving, risky situations, stressful events, and pleasant events. Next, participants rated their sleep and how depressed, angry, anxious, relaxed, and happy they have felt in the past 24 hours. Lastly, participants responded to 2 future-facing items that asked about participants’ motivation and confidence to continue to avoid using opioids for nonmedical reasons over the next week. The full daily survey is available in the supplement.</w:t>
+        <w:t xml:space="preserve">The STAR app passively recorded participants’ time-stamped geolocations (i.e., latitude and longitude) every 1.5-15 minutes, depending on their movement. We augmented the geolocation data with self-reported subjective context. On each monthly survey we asked a set of 6 questions about frequently visited locations (i.e., spending more than 3 minutes at a location 2 or more times in a month) from the previous month. Participants were asked to describe the type of place, what they typically do there, the general frequency of pleasant and unpleasant experiences associated with the place, and the extent to which spending time there supports or undermines their recovery.</w:t>
       </w:r>
     </w:p>
     <w:bookmarkEnd w:id="28"/>
-    <w:bookmarkStart w:id="29" w:name="geolocation-sensing"/>
-    <w:p>
-      <w:pPr>
-        <w:pStyle w:val="Heading3"/>
-      </w:pPr>
-      <w:r>
-        <w:t xml:space="preserve">Geolocation Sensing</w:t>
+    <w:bookmarkEnd w:id="29"/>
+    <w:bookmarkStart w:id="38" w:name="data-analytic-strategy"/>
+    <w:p>
+      <w:pPr>
+        <w:pStyle w:val="Heading2"/>
+      </w:pPr>
+      <w:r>
+        <w:t xml:space="preserve">Data Analytic Strategy</w:t>
       </w:r>
     </w:p>
     <w:p>
@@ -369,25 +362,6 @@
         <w:pStyle w:val="FirstParagraph"/>
       </w:pPr>
       <w:r>
-        <w:t xml:space="preserve">The STAR app passively recorded participants’ time-stamped geolocations (i.e., latitude and longitude) every 1.5-15 minutes, depending on their movement. We augmented the geolocation data with self-reported subjective context. On each monthly survey we asked a set of 6 questions about frequently visited locations (i.e., spending more than 3 minutes at a location 2 or more times in a month) from the previous month. Participants were asked to describe the type of place, what they typically do there, the general frequency of pleasant and unpleasant experiences associated with the place, and the extent to which spending time there supports or undermines their recovery.</w:t>
-      </w:r>
-    </w:p>
-    <w:bookmarkEnd w:id="29"/>
-    <w:bookmarkEnd w:id="30"/>
-    <w:bookmarkStart w:id="39" w:name="data-analytic-strategy"/>
-    <w:p>
-      <w:pPr>
-        <w:pStyle w:val="Heading2"/>
-      </w:pPr>
-      <w:r>
-        <w:t xml:space="preserve">Data Analytic Strategy</w:t>
-      </w:r>
-    </w:p>
-    <w:p>
-      <w:pPr>
-        <w:pStyle w:val="FirstParagraph"/>
-      </w:pPr>
-      <w:r>
         <w:t xml:space="preserve">Data preprocessing, modeling, and Bayesian analyses were done in R using the tidymodels ecosystem</w:t>
       </w:r>
       <w:r>
@@ -409,7 +383,7 @@
         <w:t xml:space="preserve">.</w:t>
       </w:r>
     </w:p>
-    <w:bookmarkStart w:id="31" w:name="feature-engineering"/>
+    <w:bookmarkStart w:id="30" w:name="feature-engineering"/>
     <w:p>
       <w:pPr>
         <w:pStyle w:val="Heading3"/>
@@ -459,13 +433,13 @@
           <w:i/>
           <w:iCs/>
         </w:rPr>
-        <w:t xml:space="preserve">Static individual differences in demographic and OUD characteristics.</w:t>
-      </w:r>
-      <w:r>
-        <w:t xml:space="preserve"> </w:t>
-      </w:r>
-      <w:r>
-        <w:t xml:space="preserve">For demographics, we created ordinal features for age, education, and income based on predefined response ranges (see</w:t>
+        <w:t xml:space="preserve">Demographic individual differences.</w:t>
+      </w:r>
+      <w:r>
+        <w:t xml:space="preserve"> </w:t>
+      </w:r>
+      <w:r>
+        <w:t xml:space="preserve">For demographics, we created ordinal features for income based on predefined response ranges (see</w:t>
       </w:r>
       <w:r>
         <w:t xml:space="preserve"> </w:t>
@@ -482,7 +456,7 @@
         <w:t xml:space="preserve"> </w:t>
       </w:r>
       <w:r>
-        <w:t xml:space="preserve">for ranges), an ordinal feature for RUCA code associated with home address (range 1-10), and dummy coded features for gender (male vs. not male) and race and ethnicity (non-Hispanic White vs. Hispanic and/or not White). For OUD characteristics we created ordinal features for recovery satisfaction, recovery motivation, recovery confidence, MOUD side effects experienced, perceived efficacy of MOUD medication, and likelihood of continuing MOUD (ranges 0-4), ordinal features for frequency of counseling sessions and self-help meetings attended in the past month (ranges 0-3), a quantitative feature for number of self-reported DSM-5 OUD symptoms, an ordinal feature for lifetime history of overdose (range 0-4), and dummy coded features for past month opioid use (yes vs. no), past month detox or residential treatment (yes vs. no), past month psychiatric medication (yes vs. no), preferred opioid (fentanyl vs. heroin vs. prescription opioid not for opioid treatment vs. medication for opioid treatment), and preferred route of administration (injection vs. oral vs. smoke vs. sniff/snort vs. other).</w:t>
+        <w:t xml:space="preserve">for ranges), an ordinal feature for RUCA code associated with home address (range 1-10), and dummy coded features for gender (male vs. not male), race and ethnicity (non-Hispanic White vs. Hispanic and/or not White), and orientation (heterosexual vs. not heterosexual).</w:t>
       </w:r>
     </w:p>
     <w:p>
@@ -544,14 +518,61 @@
         <w:t xml:space="preserve">Other feature engineering steps performed during cross-validation included imputing missing values (median imputation for numeric features and mode imputation for nominal features), dummy coding nominal features, normalizing features to have a mean of zero and standard deviation of 1, bringing outlying values (|z-score| &gt; 5) to the fence, and removing zero and near-zero variance features as determined from held-in data. We selected coarse median/mode methods for handling missing data due to the low rates of missing values and computational costs associated with more advanced forms of imputation (e.g., KNN imputation, multiple imputation). A sample feature engineering script (i.e., tidymodels recipe) containing all feature engineering steps is available on our OSF study page.</w:t>
       </w:r>
     </w:p>
+    <w:bookmarkEnd w:id="30"/>
+    <w:bookmarkStart w:id="31" w:name="lapse-labels"/>
+    <w:p>
+      <w:pPr>
+        <w:pStyle w:val="Heading3"/>
+      </w:pPr>
+      <w:r>
+        <w:t xml:space="preserve">Lapse Labels</w:t>
+      </w:r>
+    </w:p>
+    <w:p>
+      <w:pPr>
+        <w:pStyle w:val="FirstParagraph"/>
+      </w:pPr>
+      <w:r>
+        <w:t xml:space="preserve">Prediction windows started at 6:00am in participants’ local timezones and ended at 5:59am the next day. This window start time was selected to match a typical wake-sleep cycle as opposed to midnight-to-midnight calendar day. For each participant the first prediction window began at 6:00am on their second day of participation and rolled forward day-by-day until their participation ended (i.e., the last prediction window ended at 5:59am on the day of their last recorded daily survey).</w:t>
+      </w:r>
+    </w:p>
+    <w:p>
+      <w:pPr>
+        <w:pStyle w:val="BodyText"/>
+      </w:pPr>
+      <w:r>
+        <w:t xml:space="preserve">Participants reported lapses on the first daily survey item. If participants responded</w:t>
+      </w:r>
+      <w:r>
+        <w:t xml:space="preserve"> </w:t>
+      </w:r>
+      <w:r>
+        <w:t xml:space="preserve">“yes”</w:t>
+      </w:r>
+      <w:r>
+        <w:t xml:space="preserve"> </w:t>
+      </w:r>
+      <w:r>
+        <w:t xml:space="preserve">to the question</w:t>
+      </w:r>
+      <w:r>
+        <w:t xml:space="preserve"> </w:t>
+      </w:r>
+      <w:r>
+        <w:t xml:space="preserve">“Have you used any opioids for non-medical reasons that you have not yet reported?”</w:t>
+      </w:r>
+      <w:r>
+        <w:t xml:space="preserve">, they were prompted to select the day(s) and time(s) of the lapse(s). Times were reported in 6-hour increments (12:00am–5:59am, 6:00am–11:59am, 12:00pm–5:59pm, 6:00pm–11:59pm). These responses were used to label each prediction window as lapse or no lapse. For example, if a participant reported a lapse on December 12 from 12:00am-5:59am the prediction window spanning 6:00am on December 11 through 5:59am on December 12 was labeled as a lapse.</w:t>
+      </w:r>
+    </w:p>
     <w:bookmarkEnd w:id="31"/>
-    <w:bookmarkStart w:id="32" w:name="lapse-labels"/>
+    <w:bookmarkStart w:id="32" w:name="model-configurations"/>
     <w:p>
       <w:pPr>
         <w:pStyle w:val="Heading3"/>
       </w:pPr>
       <w:r>
-        <w:t xml:space="preserve">Lapse Labels</w:t>
+        <w:t xml:space="preserve">Model Configurations</w:t>
       </w:r>
     </w:p>
     <w:p>
@@ -559,7 +580,7 @@
         <w:pStyle w:val="FirstParagraph"/>
       </w:pPr>
       <w:r>
-        <w:t xml:space="preserve">Prediction windows started at 6:00am in participants’ local timezones and ended at 5:59am the next day. This window start time was selected to match a typical wake-sleep cycle as opposed to midnight-to-midnight calendar day. For each participant the first prediction window began at 6:00am on their second day of participation and rolled forward day-by-day until their participation ended (i.e., the last prediction window ended at 5:59am on the day of their last recorded daily survey).</w:t>
+        <w:t xml:space="preserve">We initially considered five statistical algorithms that differed in terms of assumptions and bias-variance tradeoff: elastic net, random forest, XGBoost, a single-layer neural network, and a support vector machine. We chose the optimal algorithm using 6 repeats of 5-fold cross-validation. XGBoost emerged as our best performing algorithm and was the only algorithm considered for final model selection and evaluation (see supplement for 6x5 cross-validation performance estimates of all algorithms considered).</w:t>
       </w:r>
     </w:p>
     <w:p>
@@ -567,38 +588,26 @@
         <w:pStyle w:val="BodyText"/>
       </w:pPr>
       <w:r>
-        <w:t xml:space="preserve">Participants reported lapses on the first daily survey item. If participants responded</w:t>
-      </w:r>
-      <w:r>
-        <w:t xml:space="preserve"> </w:t>
-      </w:r>
-      <w:r>
-        <w:t xml:space="preserve">“yes”</w:t>
-      </w:r>
-      <w:r>
-        <w:t xml:space="preserve"> </w:t>
-      </w:r>
-      <w:r>
-        <w:t xml:space="preserve">to the question</w:t>
-      </w:r>
-      <w:r>
-        <w:t xml:space="preserve"> </w:t>
-      </w:r>
-      <w:r>
-        <w:t xml:space="preserve">“Have you used any opioids for non-medical reasons that you have not yet reported?”</w:t>
-      </w:r>
-      <w:r>
-        <w:t xml:space="preserve">, they were prompted to select the day(s) and time(s) of the lapse(s). Times were reported in 6-hour increments (12:00am–5:59am, 6:00am–11:59am, 12:00pm–5:59pm, 6:00pm–11:59pm). These responses were used to label each prediction window as lapse or no lapse. For example, if a participant reported a lapse on December 12 from 12:00am-5:59am the prediction window spanning 6:00am on December 11 through 5:59am on December 12 was labeled as a lapse.</w:t>
+        <w:t xml:space="preserve">Final candidate model configurations differed across sensible values for key hyperparameters and outcome resampling method (i.e., up-sampling and down-sampling of the outcome at ratios ranging from 5:1 to 1:1). All resampling was exclusively done in the held-in training data (i.e., held-out data were not resampled) to prevent biasing performance estimates</w:t>
+      </w:r>
+      <w:r>
+        <w:t xml:space="preserve"> </w:t>
+      </w:r>
+      <w:r>
+        <w:t xml:space="preserve">(Vandewiele et al., 2021)</w:t>
+      </w:r>
+      <w:r>
+        <w:t xml:space="preserve">. All model configurations were fit for both the full model using all available features and the baseline model that ablated the dynamic sensing features (see Feature Engineering section).</w:t>
       </w:r>
     </w:p>
     <w:bookmarkEnd w:id="32"/>
-    <w:bookmarkStart w:id="33" w:name="model-configurations"/>
+    <w:bookmarkStart w:id="33" w:name="cross-validation"/>
     <w:p>
       <w:pPr>
         <w:pStyle w:val="Heading3"/>
       </w:pPr>
       <w:r>
-        <w:t xml:space="preserve">Model Configurations</w:t>
+        <w:t xml:space="preserve">Cross-Validation</w:t>
       </w:r>
     </w:p>
     <w:p>
@@ -606,7 +615,51 @@
         <w:pStyle w:val="FirstParagraph"/>
       </w:pPr>
       <w:r>
-        <w:t xml:space="preserve">We initially considered five statistical algorithms that differed in terms of assumptions and bias-variance tradeoff: elastic net, random forest, XGBoost, a single-layer neural network, and a support vector machine. We chose the optimal algorithm using 6 repeats of 5-fold cross-validation. XGBoost emerged as our best performing algorithm and was the only algorithm considered for final model selection and evaluation (see supplement for 6x5 cross-validation performance estimates of all algorithms considered).</w:t>
+        <w:t xml:space="preserve">We used nested cross-validation for selection and evaluation of the final candidate model configurations. We used 2 repeats of 5-fold cross-validation on the inner loop for model selection and 6 repeats of 5-fold cross-validation on the outer loop for evaluation. Participants were grouped so that all of their data were always in the held-in or held-out fold to avoid bias introduced when predicting a participant’s data from their own data. Folds were stratified so that all folds contained comparable proportions of individuals who lapsed while on study.</w:t>
+      </w:r>
+    </w:p>
+    <w:bookmarkEnd w:id="33"/>
+    <w:bookmarkStart w:id="36" w:name="model-evaluation"/>
+    <w:p>
+      <w:pPr>
+        <w:pStyle w:val="Heading3"/>
+      </w:pPr>
+      <w:r>
+        <w:t xml:space="preserve">Model Evaluation</w:t>
+      </w:r>
+    </w:p>
+    <w:p>
+      <w:pPr>
+        <w:pStyle w:val="FirstParagraph"/>
+      </w:pPr>
+      <w:r>
+        <w:t xml:space="preserve">We evaluate the best full model’s probability predictions across three domains: discrimination, calibration, and overall performance. We follow best recommendations for reporting measures and plots to characterize these performance domains</w:t>
+      </w:r>
+      <w:r>
+        <w:t xml:space="preserve"> </w:t>
+      </w:r>
+      <w:r>
+        <w:t xml:space="preserve">(Van Calster et al., 2025)</w:t>
+      </w:r>
+      <w:r>
+        <w:t xml:space="preserve">. Classification and clinical utility are two other important domains for evaluating a model intended to make or inform a decision (e.g., whether to send a support message to an individual). In applications of our model there would be no decision to be made. Every day an individual would receive a message regardless of their lapse risk, equivalent to a treat all condition. Therefore, we have constrained our evaluation to focus on the probability estimates for evaluating performance.</w:t>
+      </w:r>
+    </w:p>
+    <w:bookmarkStart w:id="34" w:name="auroc-and-model-comparisons"/>
+    <w:p>
+      <w:pPr>
+        <w:pStyle w:val="Heading4"/>
+      </w:pPr>
+      <w:r>
+        <w:t xml:space="preserve">auROC and Model Comparisons</w:t>
+      </w:r>
+    </w:p>
+    <w:p>
+      <w:pPr>
+        <w:pStyle w:val="FirstParagraph"/>
+      </w:pPr>
+      <w:r>
+        <w:t xml:space="preserve">Our performance metric for model selection and evaluation was the area under the receiver operating characteristic curve (auROC). auROC represents the probability that the model will assign a higher predicted probability to a randomly selected positive case (lapse) compared to a randomly selected negative case (no lapse). auROC is an aggregate measure of discrimination across all possible decision thresholds. This is important because optimal thresholds depend on the setting, outcome prevalence, and the relative costs of misclassification, and should be addressed separately (e.g., with a decision curve analysis).</w:t>
       </w:r>
     </w:p>
     <w:p>
@@ -614,26 +667,73 @@
         <w:pStyle w:val="BodyText"/>
       </w:pPr>
       <w:r>
-        <w:t xml:space="preserve">Final candidate model configurations differed across sensible values for key hyperparameters and outcome resampling method (i.e., up-sampling and down-sampling of the outcome at ratios ranging from 5:1 to 1:1). All resampling was exclusively done in the held-in training data (i.e., held-out data were not resampled) to prevent biasing performance estimates</w:t>
-      </w:r>
-      <w:r>
-        <w:t xml:space="preserve"> </w:t>
-      </w:r>
-      <w:r>
-        <w:t xml:space="preserve">(Vandewiele et al., 2021)</w:t>
-      </w:r>
-      <w:r>
-        <w:t xml:space="preserve">. Configurations also differed on feature set (full vs. baseline). Our primary full model configurations used all available features (see Feature Engineering section). Our baseline model configurations used only features from the prediction window (day of week) and demographic and OUD characteristics (i.e., it excluded daily survey and geolocation features).</w:t>
-      </w:r>
-    </w:p>
-    <w:bookmarkEnd w:id="33"/>
-    <w:bookmarkStart w:id="34" w:name="cross-validation"/>
+        <w:t xml:space="preserve">We used a Bayesian hierarchical generalized linear model to estimate the posterior distribution and 95% credible intervals (CI) for auROC for the 30 held-out test sets (i.e., held-out data in the outer loop of the nested cross-validation procedure) for our best full and baseline models. We used weakly informative, data-dependent priors to regularize and reduce overfitting. Priors were set as follows: residual standard deviation ~ normal(location=0, scale=exp(2)), intercept (after centering predictors) ~ normal(location=2.3, scale=1.3), the two coefficients for window width contrasts ~ normal (location=0, scale=2.69), and covariance ~ decov(regularization=1, concentration=1, shape=1, scale=1). We set two random intercepts to account for our resampling method: one for the repeat, and another for the fold nested within the repeat. auROCs were transformed using the logit function and regressed as a function of model contrast (full vs. baseline). From the Bayesian model we obtained the posterior distribution for auROC for the full and baseline models. We reported the median posterior probability for auROC and 95% CIs for each model. We then conducted a Bayesian model comparison to determine the probability that the full and baseline models’ performances differed systematically from each other.</w:t>
+      </w:r>
+    </w:p>
+    <w:p>
+      <w:pPr>
+        <w:pStyle w:val="BodyText"/>
+      </w:pPr>
+      <w:r>
+        <w:t xml:space="preserve">We performed five dichotomous subgroup analyses to assess the fairness of our model’s predictions. Using the same 30 held-out test sets and the same modeling procedure as above, we calculated the median posterior probability and 95% CI for auROC for each model separately by gender (not male vs. male), race/ethnicity (Hispanic and/or non-White vs. non-Hispanic White), income (less than $25,000 vs. more than $25,000)</w:t>
+      </w:r>
+      <w:r>
+        <w:t xml:space="preserve">, sexual orientation (heterosexual vs. not heterosexual), and geographic location (rural vs. urban)^[We followed guidelines from the United States Health Resources and Services Administration and define urban as an area where the primary commuting flow is within a metropolitan core of 50,000 or more people (RUCA code = 1) and rural as anything not urban (RUCA codes 2-10).</w:t>
+      </w:r>
+      <w:r>
+        <w:t xml:space="preserve"> </w:t>
+      </w:r>
+      <w:r>
+        <w:t xml:space="preserve">(Health Resources and Services Administration, n.d.)</w:t>
+      </w:r>
+      <w:r>
+        <w:t xml:space="preserve">. We conducted Bayesian group comparisons to assess the likelihood that each model performs differently by group.</w:t>
+      </w:r>
+    </w:p>
+    <w:bookmarkEnd w:id="34"/>
+    <w:bookmarkStart w:id="35" w:name="calibration-and-overall-performance"/>
+    <w:p>
+      <w:pPr>
+        <w:pStyle w:val="Heading4"/>
+      </w:pPr>
+      <w:r>
+        <w:t xml:space="preserve">Calibration and Overall Performance</w:t>
+      </w:r>
+    </w:p>
+    <w:p>
+      <w:pPr>
+        <w:pStyle w:val="FirstParagraph"/>
+      </w:pPr>
+      <w:r>
+        <w:t xml:space="preserve">To further evaluate our model’s predictions, we used our inner resampling procedure (2 repeats of 5-fold cross validation) on the full data set to select a single best model configuration for the full model. The final configuration selected represents the most reliable and robust configuration for deployment. We then fit this best model on our full data set using single 5-fold cross-validation. This method allowed us to obtain a single predicted probability for each observation, while still using separate data for model training and prediction.</w:t>
+      </w:r>
+    </w:p>
+    <w:p>
+      <w:pPr>
+        <w:pStyle w:val="BodyText"/>
+      </w:pPr>
+      <w:r>
+        <w:t xml:space="preserve">Calibration is an indicator of how well a model’s predicted probabilities correspond to the true observed outcomes. For example, a well-calibrated model that assigns a 30% lapse risk prediction should observe lapses in approximately 30% of such cases. We used Platt scaling to calibrate our full model’s raw probabilities</w:t>
+      </w:r>
+      <w:r>
+        <w:t xml:space="preserve"> </w:t>
+      </w:r>
+      <w:r>
+        <w:t xml:space="preserve">(Platt, 1999)</w:t>
+      </w:r>
+      <w:r>
+        <w:t xml:space="preserve">. We provided a calibration plot of these raw and calibrated probabilities. To characterize overall performance we reported Brier scores for the raw and calibrated probabilities. Brier scores are the mean squared difference between the predicted probabilities and observed outcome and range from 0 (perfect accuracy) to 1 (perfect inaccuracy). We also provided histograms of risk probability distributions by true lapse outcome.</w:t>
+      </w:r>
+    </w:p>
+    <w:bookmarkEnd w:id="35"/>
+    <w:bookmarkEnd w:id="36"/>
+    <w:bookmarkStart w:id="37" w:name="feature-importance"/>
     <w:p>
       <w:pPr>
         <w:pStyle w:val="Heading3"/>
       </w:pPr>
       <w:r>
-        <w:t xml:space="preserve">Cross-Validation</w:t>
+        <w:t xml:space="preserve">Feature Importance</w:t>
       </w:r>
     </w:p>
     <w:p>
@@ -641,51 +741,16 @@
         <w:pStyle w:val="FirstParagraph"/>
       </w:pPr>
       <w:r>
-        <w:t xml:space="preserve">We used nested cross-validation for selection and evaluation of the final candidate model configurations. We used 2 repeats of 5-fold cross-validation on the inner loop for model selection and 6 repeats of 5-fold cross-validation on the outer loop for evaluation. Participants were grouped so that all of their data were always in the held-in or held-out fold to avoid bias introduced when predicting a participant’s data from their own data. Folds were stratified so that all folds contained comparable proportions of individuals who lapsed while on study.</w:t>
-      </w:r>
-    </w:p>
-    <w:bookmarkEnd w:id="34"/>
-    <w:bookmarkStart w:id="37" w:name="model-evaluation"/>
-    <w:p>
-      <w:pPr>
-        <w:pStyle w:val="Heading3"/>
-      </w:pPr>
-      <w:r>
-        <w:t xml:space="preserve">Model Evaluation</w:t>
-      </w:r>
-    </w:p>
-    <w:p>
-      <w:pPr>
-        <w:pStyle w:val="FirstParagraph"/>
-      </w:pPr>
-      <w:r>
-        <w:t xml:space="preserve">We evaluate the best full model’s probability predictions across three domains: discrimination, calibration, and overall performance. We follow best recommendations for reporting measures and plots to characterize these performance domains</w:t>
-      </w:r>
-      <w:r>
-        <w:t xml:space="preserve"> </w:t>
-      </w:r>
-      <w:r>
-        <w:t xml:space="preserve">(Van Calster et al., 2025)</w:t>
-      </w:r>
-      <w:r>
-        <w:t xml:space="preserve">. Classification and clinical utility are two other important domains for evaluating a model intended to make or inform a decision (e.g., whether to send a support message to an individual). In applications of our model there would be no decision to be made. Every day an individual would receive a message regardless of their lapse risk, equivalent to a treat all condition. Therefore, we have constrained our evaluation to focus on the probability estimates for evaluating performance.</w:t>
-      </w:r>
-    </w:p>
-    <w:bookmarkStart w:id="35" w:name="auroc-and-model-comparisons"/>
-    <w:p>
-      <w:pPr>
-        <w:pStyle w:val="Heading4"/>
-      </w:pPr>
-      <w:r>
-        <w:t xml:space="preserve">auROC and Model Comparisons</w:t>
-      </w:r>
-    </w:p>
-    <w:p>
-      <w:pPr>
-        <w:pStyle w:val="FirstParagraph"/>
-      </w:pPr>
-      <w:r>
-        <w:t xml:space="preserve">Our performance metric for model selection and evaluation was the area under the receiver operating characteristic curve (auROC). auROC represents the probability that the model will assign a higher predicted probability to a randomly selected positive case (lapse) compared to a randomly selected negative case (no lapse). auROC is an aggregate measure of discrimination across all possible decision thresholds. This is important because optimal thresholds depend on the setting, outcome prevalence, and the relative costs of misclassification, and should be addressed separately (e.g., with a decision curve analysis).</w:t>
+        <w:t xml:space="preserve">Feature importance values provide insight into the features that have the most influence on the model’s predictions. For every prediction, we can extract feature importance values providing actionable insight into intervenable targets for lapse risk (i.e., for a specific individal at a specific moment). We used the same single 5-fold cross-validation procedure (see Calibration and Overall Performance section) to calculate raw Shapley values for each observation in held-out data</w:t>
+      </w:r>
+      <w:r>
+        <w:t xml:space="preserve"> </w:t>
+      </w:r>
+      <w:r>
+        <w:t xml:space="preserve">(Lundberg &amp; Lee, 2017)</w:t>
+      </w:r>
+      <w:r>
+        <w:t xml:space="preserve">. The magnitude of the raw Shapley value indicates how much the feature score for that observation adjusted the prediction (in log-odds units) relative to the mean prediction across all observations. Positive Shapley values indicate that the feature score increased the prediction for that observation and negative values indicate that the feature score decreased the prediction. In other words, higher Shapley values suggest the feature increases lapse risk and lower values suggest the feature decreases lapse risk. Shapley values are inherently additive. For any observation, Shapley values can be summed to create a total adjustment score for the predicted value. We created feature categories by collapsing features that differed only by scoring epoch and/or dummy-coded level into a single feature category. We plotted raw Shapley values and feature categories as partial dependence plots to illustrate these feature-risk relationships.</w:t>
       </w:r>
     </w:p>
     <w:p>
@@ -693,104 +758,13 @@
         <w:pStyle w:val="BodyText"/>
       </w:pPr>
       <w:r>
-        <w:t xml:space="preserve">We used a Bayesian hierarchical generalized linear model to estimate the posterior distribution and 95% credible intervals (CI) for auROC for the 30 held-out test sets (i.e., held-out data in the outer loop of the nested cross-validation procedure) for our best full and baseline models. We used weakly informative, data-dependent priors to regularize and reduce overfitting. Priors were set as follows: residual standard deviation ~ normal(location=0, scale=exp(2)), intercept (after centering predictors) ~ normal(location=2.3, scale=1.3), the two coefficients for window width contrasts ~ normal (location=0, scale=2.69), and covariance ~ decov(regularization=1, concentration=1, shape=1, scale=1). We set two random intercepts to account for our resampling method: one for the repeat, and another for the fold nested within the repeat. auROCs were transformed using the logit function and regressed as a function of model contrast (full vs. baseline). From the Bayesian model we obtained the posterior distribution for auROC for the full and baseline models. We reported the median posterior probability for auROC and 95% CIs for each model. We then conducted a Bayesian model comparison to determine the probability that the full and baseline models’ performances differed systematically from each other.</w:t>
-      </w:r>
-    </w:p>
-    <w:p>
-      <w:pPr>
-        <w:pStyle w:val="BodyText"/>
-      </w:pPr>
-      <w:r>
-        <w:t xml:space="preserve">We performed five dichotomous subgroup analyses to assess the fairness of our model’s predictions. Using the same 30 held-out test sets and the same modeling procedure as above, we calculated the median posterior probability and 95% CI for auROC for each model separately by gender (not male vs. male), race/ethnicity (Hispanic and/or non-White vs. non-Hispanic White), income (below poverty line vs. above poverty line)</w:t>
-      </w:r>
-      <w:r>
-        <w:t xml:space="preserve">, geographic location (rural vs. urban)^[We followed guidelines from the United States Health Resources and Services Administration and define urban as an area where the primary commuting flow is within a metropolitan core of 50,000 or more people (RUCA code = 1) and rural as anything not urban (RUCA codes 2-10).</w:t>
-      </w:r>
-      <w:r>
-        <w:t xml:space="preserve"> </w:t>
-      </w:r>
-      <w:r>
-        <w:t xml:space="preserve">(Health Resources and Services Administration, n.d.)</w:t>
-      </w:r>
-      <w:r>
-        <w:t xml:space="preserve">, and education (high school or less vs. some college). We conducted Bayesian group comparisons to assess the likelihood that each model performs differently by group.</w:t>
-      </w:r>
-    </w:p>
-    <w:bookmarkEnd w:id="35"/>
-    <w:bookmarkStart w:id="36" w:name="calibration-and-overall-performance"/>
-    <w:p>
-      <w:pPr>
-        <w:pStyle w:val="Heading4"/>
-      </w:pPr>
-      <w:r>
-        <w:t xml:space="preserve">Calibration and Overall Performance</w:t>
-      </w:r>
-    </w:p>
-    <w:p>
-      <w:pPr>
-        <w:pStyle w:val="FirstParagraph"/>
-      </w:pPr>
-      <w:r>
-        <w:t xml:space="preserve">To further evaluate our model’s predictions, we used our inner resampling procedure (2 repeats of 5-fold cross validation) on the full data set to select a single best model configuration for the full model. The final configuration selected represents the most reliable and robust configuration for deployment. We then fit this best model on our full data set using single 5-fold cross-validation. This method allowed us to obtain a single predicted probability for each observation, while still using separate data for model training and prediction.</w:t>
-      </w:r>
-    </w:p>
-    <w:p>
-      <w:pPr>
-        <w:pStyle w:val="BodyText"/>
-      </w:pPr>
-      <w:r>
-        <w:t xml:space="preserve">Calibration is an indicator of how well a model’s predicted probabilities correspond to the true observed outcomes. For example, a well-calibrated model that assigns a 30% lapse risk prediction should observe lapses in approximately 30% of such cases. We used Platt scaling to calibrate our full model’s raw probabilities</w:t>
-      </w:r>
-      <w:r>
-        <w:t xml:space="preserve"> </w:t>
-      </w:r>
-      <w:r>
-        <w:t xml:space="preserve">(Platt, 1999)</w:t>
-      </w:r>
-      <w:r>
-        <w:t xml:space="preserve">. We provided a calibration plot of these raw and calibrated probabilities. To characterize overall performance we reported Brier scores for the raw and calibrated probabilities. Brier scores are the mean squared difference between the predicted probabilities and observed outcome and range from 0 (perfect accuracy) to 1 (perfect inaccuracy). We also provided histograms of risk probability distributions by true lapse outcome.</w:t>
-      </w:r>
-    </w:p>
-    <w:bookmarkEnd w:id="36"/>
+        <w:t xml:space="preserve">Feature importance values can also be aggregated across all participants and all observations to provide a relative rank ordering of the most important features. We calculated overall feature importance in two ways. First, we used a traditional approach in which we calculated the mean absolute Shapley value for each feature category across all observations. This approach summarizes overall feature importance by averaging the magnitude of each feature’s contribution. However, it can be skewed toward features that exhibit infrequent but very large Shapley values, potentially overstating the importance of features that are strongly associated with the outcome, but only come up in a small subset of observations. The second way we calculated feature importance was by calculating the proportion of observations in which each feature category had the highest Shapley value. This approach summarizes how frequently a feature category is influential across observations (i.e., considering both magnitude and prevalence). We provided a plot of the relative ranking of feature categories by their overall feature importance using these two methods.</w:t>
+      </w:r>
+    </w:p>
     <w:bookmarkEnd w:id="37"/>
-    <w:bookmarkStart w:id="38" w:name="feature-importance"/>
-    <w:p>
-      <w:pPr>
-        <w:pStyle w:val="Heading3"/>
-      </w:pPr>
-      <w:r>
-        <w:t xml:space="preserve">Feature Importance</w:t>
-      </w:r>
-    </w:p>
-    <w:p>
-      <w:pPr>
-        <w:pStyle w:val="FirstParagraph"/>
-      </w:pPr>
-      <w:r>
-        <w:t xml:space="preserve">Feature importance values provide insight into the features that have the most influence on the model’s predictions. For every prediction, we can extract feature importance values providing actionable insight into intervenable targets for lapse risk (i.e., for a specific individal at a specific moment). We used the same single 5-fold cross-validation procedure (see Calibration and Overall Performance section) to calculate raw Shapley values for each observation in held-out data</w:t>
-      </w:r>
-      <w:r>
-        <w:t xml:space="preserve"> </w:t>
-      </w:r>
-      <w:r>
-        <w:t xml:space="preserve">(Lundberg &amp; Lee, 2017)</w:t>
-      </w:r>
-      <w:r>
-        <w:t xml:space="preserve">. The magnitude of the raw Shapley value indicates how much the feature score for that observation adjusted the prediction (in log-odds units) relative to the mean prediction across all observations. Positive Shapley values indicate that the feature score increased the prediction for that observation and negative values indicate that the feature score decreased the prediction. In other words, higher Shapley values suggest the feature increases lapse risk and lower values suggest the feature decreases lapse risk. Shapley values are inherently additive. For any observation, Shapley values can be summed to create a total adjustment score for the predicted value. We created feature categories by collapsing features that differed only by scoring epoch and/or dummy-coded level into a single feature category. We plotted raw Shapley values and feature categories as partial dependence plots to illustrate these feature-risk relationships.</w:t>
-      </w:r>
-    </w:p>
-    <w:p>
-      <w:pPr>
-        <w:pStyle w:val="BodyText"/>
-      </w:pPr>
-      <w:r>
-        <w:t xml:space="preserve">Feature importance values can also be aggregated across all participants and all observations to provide a relative rank ordering of the most important features. We calculated overall feature importance in two ways. First, we used a traditional approach in which we calculated the mean absolute Shapley value for each feature category across all observations. This approach summarizes overall feature importance by averaging the magnitude of each feature’s contribution. However, it can be skewed toward features that exhibit infrequent but very large Shapley values, potentially overstating the importance of features that are strongly associated with the outcome, but only come up in a small subset of observations. The second way we calculated feature importance was by calculating the proportion of observations in which each feature category had the highest Shapley value. This approach summarizes how frequently a feature category is influential across observations (i.e., considering both magnitude and prevalence). We provided a plot of the relative ranking of feature categories by their overall feature importance using these two methods.</w:t>
-      </w:r>
-    </w:p>
     <w:bookmarkEnd w:id="38"/>
     <w:bookmarkEnd w:id="39"/>
-    <w:bookmarkEnd w:id="40"/>
-    <w:bookmarkStart w:id="67" w:name="results"/>
+    <w:bookmarkStart w:id="66" w:name="results"/>
     <w:p>
       <w:pPr>
         <w:pStyle w:val="Heading1"/>
@@ -799,7 +773,7 @@
         <w:t xml:space="preserve">Results</w:t>
       </w:r>
     </w:p>
-    <w:bookmarkStart w:id="44" w:name="participants-1"/>
+    <w:bookmarkStart w:id="43" w:name="participants-1"/>
     <w:p>
       <w:pPr>
         <w:pStyle w:val="Heading2"/>
@@ -814,21 +788,21 @@
       </w:pPr>
       <w:r>
         <w:t xml:space="preserve">We recruited 451 participants across 47 states in the United States from April 2021 through December 2024. A total of 336 participants were eligible, consented, and remained on study for at least one month. Of these, 11 participants were excluded due to unusually low adherence</w:t>
+      </w:r>
+      <w:r>
+        <w:rPr>
+          <w:rStyle w:val="FootnoteReference"/>
+        </w:rPr>
+        <w:footnoteReference w:id="40"/>
+      </w:r>
+      <w:r>
+        <w:t xml:space="preserve">, 13 participants were excluded due to insufficient context data for geolocation points</w:t>
       </w:r>
       <w:r>
         <w:rPr>
           <w:rStyle w:val="FootnoteReference"/>
         </w:rPr>
         <w:footnoteReference w:id="41"/>
-      </w:r>
-      <w:r>
-        <w:t xml:space="preserve">, 13 participants were excluded due to insufficient context data for geolocation points</w:t>
-      </w:r>
-      <w:r>
-        <w:rPr>
-          <w:rStyle w:val="FootnoteReference"/>
-        </w:rPr>
-        <w:footnoteReference w:id="42"/>
       </w:r>
       <w:r>
         <w:t xml:space="preserve">, 1 participant was excluded due to geolocation data indicating they were not residing in the United States, 11 participants were excluded due to evidence of careless responding on daily surveys and/or no longer having a goal of abstinence. Our final analysis sample consisted of 299 participants. All data exclusions are documented in more detail in the supplement. Participant demographic and OUD characteristics is presented in</w:t>
@@ -861,7 +835,7 @@
       <w:tr>
         <w:tc>
           <w:tcPr/>
-          <w:bookmarkStart w:id="43" w:name="tbl-1"/>
+          <w:bookmarkStart w:id="42" w:name="tbl-1"/>
           <w:p>
             <w:pPr>
               <w:jc w:val="center"/>
@@ -4498,39 +4472,39 @@
               </w:tc>
             </w:tr>
           </w:tbl>
-          <w:bookmarkEnd w:id="43"/>
+          <w:bookmarkEnd w:id="42"/>
           <w:p/>
         </w:tc>
       </w:tr>
     </w:tbl>
+    <w:bookmarkEnd w:id="43"/>
+    <w:bookmarkStart w:id="44" w:name="adherence-features-and-labels"/>
+    <w:p>
+      <w:pPr>
+        <w:pStyle w:val="Heading2"/>
+      </w:pPr>
+      <w:r>
+        <w:t xml:space="preserve">Adherence, Features, and Labels</w:t>
+      </w:r>
+    </w:p>
+    <w:p>
+      <w:pPr>
+        <w:pStyle w:val="FirstParagraph"/>
+      </w:pPr>
+      <w:r>
+        <w:t xml:space="preserve">Mean days on study across participants was 297 days (range 32-395 days). 83% of participants (249/299) remained on study for at least six months. Daily survey adherence was high. On average participants completed 73% of the daily survey prompts (range 24-100%). Participants provided, on average, 311 daily geolocation points (range 20-825).</w:t>
+      </w:r>
+    </w:p>
+    <w:p>
+      <w:pPr>
+        <w:pStyle w:val="BodyText"/>
+      </w:pPr>
+      <w:r>
+        <w:t xml:space="preserve">Our final feature set consisted of 674 features. The proportion of missing values across features was low (mean=.02, range = 0-.11). Across participants we generated a total of 88,607 day-level labels. Training sets (N=30) had, on average, 70886 labels (range 69025-73129) from 239 participants (range 239-240). Forty percent of participants (119/299) reported an opioid lapse while on study (mean=5.36, range 0-76). This resulted in 1.81% of the labels positive for lapse (1,603/88,607 labels). We stratified the data on a variable of whether someone lapsed on study to ensure our imbalanced outcome was evenly split over folds (mean=.018, range =.016-.020).</w:t>
+      </w:r>
+    </w:p>
     <w:bookmarkEnd w:id="44"/>
-    <w:bookmarkStart w:id="45" w:name="adherence-features-and-labels"/>
-    <w:p>
-      <w:pPr>
-        <w:pStyle w:val="Heading2"/>
-      </w:pPr>
-      <w:r>
-        <w:t xml:space="preserve">Adherence, Features, and Labels</w:t>
-      </w:r>
-    </w:p>
-    <w:p>
-      <w:pPr>
-        <w:pStyle w:val="FirstParagraph"/>
-      </w:pPr>
-      <w:r>
-        <w:t xml:space="preserve">Mean days on study across participants was 297 days (range 32-395 days). 83% of participants (249/299) remained on study for at least six months. Daily survey adherence was high. On average participants completed 73% of the daily survey prompts (range 24-100%). Participants provided, on average, 311 daily geolocation points (range 20-825).</w:t>
-      </w:r>
-    </w:p>
-    <w:p>
-      <w:pPr>
-        <w:pStyle w:val="BodyText"/>
-      </w:pPr>
-      <w:r>
-        <w:t xml:space="preserve">Our final feature set consisted of 674 features. The proportion of missing values across features was low (mean=.02, range = 0-.11). Across participants we generated a total of 88,607 day-level labels. Training sets (N=30) had, on average, 70886 labels (range 69025-73129) from 239 participants (range 239-240). Forty percent of participants (119/299) reported an opioid lapse while on study (mean=5.36, range 0-76). This resulted in 1.81% of the labels positive for lapse (1,603/88,607 labels). We stratified the data on a variable of whether someone lapsed on study to ensure our imbalanced outcome was evenly split over folds (mean=.018, range =.016-.020).</w:t>
-      </w:r>
-    </w:p>
-    <w:bookmarkEnd w:id="45"/>
-    <w:bookmarkStart w:id="51" w:name="auroc-and-model-comparisons-1"/>
+    <w:bookmarkStart w:id="50" w:name="auroc-and-model-comparisons-1"/>
     <w:p>
       <w:pPr>
         <w:pStyle w:val="Heading2"/>
@@ -4550,7 +4524,7 @@
         <w:rPr>
           <w:rStyle w:val="FootnoteReference"/>
         </w:rPr>
-        <w:footnoteReference w:id="46"/>
+        <w:footnoteReference w:id="45"/>
       </w:r>
       <w:r>
         <w:t xml:space="preserve"> </w:t>
@@ -4599,7 +4573,7 @@
       <w:tr>
         <w:tc>
           <w:tcPr/>
-          <w:bookmarkStart w:id="50" w:name="fig-1"/>
+          <w:bookmarkStart w:id="49" w:name="fig-1"/>
           <w:p>
             <w:pPr>
               <w:pStyle w:val="Compact"/>
@@ -4610,18 +4584,18 @@
                 <wp:inline>
                   <wp:extent cx="5334000" cy="3809999"/>
                   <wp:effectExtent b="0" l="0" r="0" t="0"/>
-                  <wp:docPr descr="" title="" id="48" name="Picture"/>
+                  <wp:docPr descr="" title="" id="47" name="Picture"/>
                   <a:graphic>
                     <a:graphicData uri="http://schemas.openxmlformats.org/drawingml/2006/picture">
                       <pic:pic>
                         <pic:nvPicPr>
-                          <pic:cNvPr descr="index_files/figure-docx/notebooks-mak_figures-fig-1-output-1.png" id="49" name="Picture"/>
+                          <pic:cNvPr descr="index_files/figure-docx/notebooks-mak_figures-fig-1-output-1.png" id="48" name="Picture"/>
                           <pic:cNvPicPr>
                             <a:picLocks noChangeArrowheads="1" noChangeAspect="1"/>
                           </pic:cNvPicPr>
                         </pic:nvPicPr>
                         <pic:blipFill>
-                          <a:blip r:embed="rId47"/>
+                          <a:blip r:embed="rId46"/>
                           <a:stretch>
                             <a:fillRect/>
                           </a:stretch>
@@ -4661,12 +4635,12 @@
               <w:t xml:space="preserve">Figure 1: Posterior probabilities for area under the receiver operating curve (auROC) by demographic subgroup. auROC ranges from .5 (chance performance) to 1 (perfect performance). Subgroups advantaged in access to substance use treatment and outcomes (male, non-Hispanic White, above poverty, urban location, and some college education) are depicted in dark purple. Subgroups disadvantaged in access to substance use treatment and outcomes (not male, Hispanic and/or not White, below poverty, rural location, and high school education or less) are depicted in green. Overall model performance across groups is depicted as the dashed grey line.</w:t>
             </w:r>
           </w:p>
-          <w:bookmarkEnd w:id="50"/>
+          <w:bookmarkEnd w:id="49"/>
         </w:tc>
       </w:tr>
     </w:tbl>
-    <w:bookmarkEnd w:id="51"/>
-    <w:bookmarkStart w:id="56" w:name="calibration-and-overall-performance-1"/>
+    <w:bookmarkEnd w:id="50"/>
+    <w:bookmarkStart w:id="55" w:name="calibration-and-overall-performance-1"/>
     <w:p>
       <w:pPr>
         <w:pStyle w:val="Heading2"/>
@@ -4721,7 +4695,7 @@
       <w:tr>
         <w:tc>
           <w:tcPr/>
-          <w:bookmarkStart w:id="55" w:name="fig-2"/>
+          <w:bookmarkStart w:id="54" w:name="fig-2"/>
           <w:p>
             <w:pPr>
               <w:pStyle w:val="Compact"/>
@@ -4732,18 +4706,18 @@
                 <wp:inline>
                   <wp:extent cx="5334000" cy="3333750"/>
                   <wp:effectExtent b="0" l="0" r="0" t="0"/>
-                  <wp:docPr descr="" title="" id="53" name="Picture"/>
+                  <wp:docPr descr="" title="" id="52" name="Picture"/>
                   <a:graphic>
                     <a:graphicData uri="http://schemas.openxmlformats.org/drawingml/2006/picture">
                       <pic:pic>
                         <pic:nvPicPr>
-                          <pic:cNvPr descr="index_files/figure-docx/notebooks-mak_figures-fig-2-output-1.png" id="54" name="Picture"/>
+                          <pic:cNvPr descr="index_files/figure-docx/notebooks-mak_figures-fig-2-output-1.png" id="53" name="Picture"/>
                           <pic:cNvPicPr>
                             <a:picLocks noChangeArrowheads="1" noChangeAspect="1"/>
                           </pic:cNvPicPr>
                         </pic:nvPicPr>
                         <pic:blipFill>
-                          <a:blip r:embed="rId52"/>
+                          <a:blip r:embed="rId51"/>
                           <a:stretch>
                             <a:fillRect/>
                           </a:stretch>
@@ -4783,12 +4757,12 @@
               <w:t xml:space="preserve">Figure 2: The left panel presents a calibration plot of raw and Platt scaled risk probabilities. Predicted probabilities (x-axis) are binned into deciles. Observed lapse probability (y-axis) represents the proportion of actual lapses observed in each bin. The dashed diagonal represents perfect calibration. Points below the line indicate overestimation and points above the line indicate underestimation. Raw probabilities are depicted as the dark purple line. Platt calibrated probabilities are depicted as the green dashed line. The rug plot along the x-axis depicts observation frequency in each bin. The right panel presents histograms of raw (uncalibrated) risk probability distributions separately by true lapse outcome.</w:t>
             </w:r>
           </w:p>
-          <w:bookmarkEnd w:id="55"/>
+          <w:bookmarkEnd w:id="54"/>
         </w:tc>
       </w:tr>
     </w:tbl>
-    <w:bookmarkEnd w:id="56"/>
-    <w:bookmarkStart w:id="66" w:name="feature-importance-1"/>
+    <w:bookmarkEnd w:id="55"/>
+    <w:bookmarkStart w:id="65" w:name="feature-importance-1"/>
     <w:p>
       <w:pPr>
         <w:pStyle w:val="Heading2"/>
@@ -4818,30 +4792,30 @@
       <w:tr>
         <w:tc>
           <w:tcPr/>
-          <w:bookmarkStart w:id="61" w:name="fig-3"/>
+          <w:bookmarkStart w:id="60" w:name="fig-3"/>
           <w:p>
             <w:pPr>
               <w:pStyle w:val="Compact"/>
               <w:jc w:val="center"/>
             </w:pPr>
-            <w:bookmarkStart w:id="60" w:name="fig-3"/>
+            <w:bookmarkStart w:id="59" w:name="fig-3"/>
             <w:r>
               <w:drawing>
                 <wp:inline>
                   <wp:extent cx="5334000" cy="3333750"/>
                   <wp:effectExtent b="0" l="0" r="0" t="0"/>
-                  <wp:docPr descr="" title="" id="58" name="Picture"/>
+                  <wp:docPr descr="" title="" id="57" name="Picture"/>
                   <a:graphic>
                     <a:graphicData uri="http://schemas.openxmlformats.org/drawingml/2006/picture">
                       <pic:pic>
                         <pic:nvPicPr>
-                          <pic:cNvPr descr="index_files/figure-docx/notebooks-mak_figures-fig-3-output-1.png" id="59" name="Picture"/>
+                          <pic:cNvPr descr="index_files/figure-docx/notebooks-mak_figures-fig-3-output-1.png" id="58" name="Picture"/>
                           <pic:cNvPicPr>
                             <a:picLocks noChangeArrowheads="1" noChangeAspect="1"/>
                           </pic:cNvPicPr>
                         </pic:nvPicPr>
                         <pic:blipFill>
-                          <a:blip r:embed="rId57"/>
+                          <a:blip r:embed="rId56"/>
                           <a:stretch>
                             <a:fillRect/>
                           </a:stretch>
@@ -4867,7 +4841,7 @@
                 </wp:inline>
               </w:drawing>
             </w:r>
-            <w:bookmarkEnd w:id="60"/>
+            <w:bookmarkEnd w:id="59"/>
           </w:p>
           <w:p>
             <w:pPr>
@@ -4882,7 +4856,7 @@
               <w:t xml:space="preserve">Figure 3</w:t>
             </w:r>
           </w:p>
-          <w:bookmarkEnd w:id="61"/>
+          <w:bookmarkEnd w:id="60"/>
         </w:tc>
       </w:tr>
     </w:tbl>
@@ -4899,7 +4873,7 @@
       <w:tr>
         <w:tc>
           <w:tcPr/>
-          <w:bookmarkStart w:id="65" w:name="fig-4"/>
+          <w:bookmarkStart w:id="64" w:name="fig-4"/>
           <w:p>
             <w:pPr>
               <w:pStyle w:val="Compact"/>
@@ -4910,18 +4884,18 @@
                 <wp:inline>
                   <wp:extent cx="5334000" cy="7467600"/>
                   <wp:effectExtent b="0" l="0" r="0" t="0"/>
-                  <wp:docPr descr="" title="" id="63" name="Picture"/>
+                  <wp:docPr descr="" title="" id="62" name="Picture"/>
                   <a:graphic>
                     <a:graphicData uri="http://schemas.openxmlformats.org/drawingml/2006/picture">
                       <pic:pic>
                         <pic:nvPicPr>
-                          <pic:cNvPr descr="index_files/figure-docx/notebooks-mak_figures-fig-4-output-1.png" id="64" name="Picture"/>
+                          <pic:cNvPr descr="index_files/figure-docx/notebooks-mak_figures-fig-4-output-1.png" id="63" name="Picture"/>
                           <pic:cNvPicPr>
                             <a:picLocks noChangeArrowheads="1" noChangeAspect="1"/>
                           </pic:cNvPicPr>
                         </pic:nvPicPr>
                         <pic:blipFill>
-                          <a:blip r:embed="rId62"/>
+                          <a:blip r:embed="rId61"/>
                           <a:stretch>
                             <a:fillRect/>
                           </a:stretch>
@@ -4961,13 +4935,13 @@
               <w:t xml:space="preserve">Figure 4: Feature importance partial dependence plots.</w:t>
             </w:r>
           </w:p>
-          <w:bookmarkEnd w:id="65"/>
+          <w:bookmarkEnd w:id="64"/>
         </w:tc>
       </w:tr>
     </w:tbl>
+    <w:bookmarkEnd w:id="65"/>
     <w:bookmarkEnd w:id="66"/>
-    <w:bookmarkEnd w:id="67"/>
-    <w:bookmarkStart w:id="68" w:name="discussion"/>
+    <w:bookmarkStart w:id="67" w:name="discussion"/>
     <w:p>
       <w:pPr>
         <w:pStyle w:val="Heading1"/>
@@ -5032,8 +5006,8 @@
         <w:t xml:space="preserve">Decision not include misclassification cost analyses: acknowledge that discrimination and calibration don’t equate to clinical utilility. Decision analysis tools, such as net benefit curves could be used to quantify clinical benefit at relevant probability thresholds. Our model is designed to not be used to make decisions about whether or not to treat but to provide model feedback to individuals each day to help them monitor their risk for lapse. Therefore the decision has already been made to always treat. Should these models be used to inform when to deploy more cost-intensive interventions (e.g., communicating risk level to a therapist to initiate contact) these analyses will be important next steps.</w:t>
       </w:r>
     </w:p>
-    <w:bookmarkEnd w:id="68"/>
-    <w:bookmarkStart w:id="106" w:name="references"/>
+    <w:bookmarkEnd w:id="67"/>
+    <w:bookmarkStart w:id="99" w:name="references"/>
     <w:p>
       <w:pPr>
         <w:pStyle w:val="Heading1"/>
@@ -5042,8 +5016,8 @@
         <w:t xml:space="preserve">References</w:t>
       </w:r>
     </w:p>
-    <w:bookmarkStart w:id="105" w:name="refs"/>
-    <w:bookmarkStart w:id="69" w:name="Xa6cc3d705527cff91ec886314240e7a8b04e8dd"/>
+    <w:bookmarkStart w:id="98" w:name="refs"/>
+    <w:bookmarkStart w:id="68" w:name="Xa6cc3d705527cff91ec886314240e7a8b04e8dd"/>
     <w:p>
       <w:pPr>
         <w:pStyle w:val="Bibliography"/>
@@ -5079,8 +5053,8 @@
         <w:t xml:space="preserve">. 5th edition, text revision. Washington, DC : American Psychiatric Association Publishing, 2022.</w:t>
       </w:r>
     </w:p>
-    <w:bookmarkEnd w:id="69"/>
-    <w:bookmarkStart w:id="71" w:name="ref-chtc"/>
+    <w:bookmarkEnd w:id="68"/>
+    <w:bookmarkStart w:id="70" w:name="ref-chtc"/>
     <w:p>
       <w:pPr>
         <w:pStyle w:val="Bibliography"/>
@@ -5104,7 +5078,7 @@
       <w:r>
         <w:t xml:space="preserve"> </w:t>
       </w:r>
-      <w:hyperlink r:id="rId70">
+      <w:hyperlink r:id="rId69">
         <w:r>
           <w:rPr>
             <w:rStyle w:val="Hyperlink"/>
@@ -5113,8 +5087,8 @@
         </w:r>
       </w:hyperlink>
     </w:p>
-    <w:bookmarkEnd w:id="71"/>
-    <w:bookmarkStart w:id="73" w:name="ref-collinsTRIPODAIStatementUpdated2024"/>
+    <w:bookmarkEnd w:id="70"/>
+    <w:bookmarkStart w:id="72" w:name="ref-collinsTRIPODAIStatementUpdated2024"/>
     <w:p>
       <w:pPr>
         <w:pStyle w:val="Bibliography"/>
@@ -5169,7 +5143,7 @@
       <w:r>
         <w:t xml:space="preserve"> </w:t>
       </w:r>
-      <w:hyperlink r:id="rId72">
+      <w:hyperlink r:id="rId71">
         <w:r>
           <w:rPr>
             <w:rStyle w:val="Hyperlink"/>
@@ -5178,8 +5152,8 @@
         </w:r>
       </w:hyperlink>
     </w:p>
-    <w:bookmarkEnd w:id="73"/>
-    <w:bookmarkStart w:id="74" w:name="X5df69cab398edda98b0028d1d2ef3313da2d6d1"/>
+    <w:bookmarkEnd w:id="72"/>
+    <w:bookmarkStart w:id="73" w:name="X5df69cab398edda98b0028d1d2ef3313da2d6d1"/>
     <w:p>
       <w:pPr>
         <w:pStyle w:val="Bibliography"/>
@@ -5257,8 +5231,8 @@
         <w:t xml:space="preserve">. https://www.ers.usda.gov/data-products/rural-urban-commuting-area-codes/users-guide.</w:t>
       </w:r>
     </w:p>
-    <w:bookmarkEnd w:id="74"/>
-    <w:bookmarkStart w:id="75" w:name="ref-goodrichRstanarmBayesianApplied2023"/>
+    <w:bookmarkEnd w:id="73"/>
+    <w:bookmarkStart w:id="74" w:name="ref-goodrichRstanarmBayesianApplied2023"/>
     <w:p>
       <w:pPr>
         <w:pStyle w:val="Bibliography"/>
@@ -5322,8 +5296,8 @@
         <w:t xml:space="preserve">.</w:t>
       </w:r>
     </w:p>
-    <w:bookmarkEnd w:id="75"/>
-    <w:bookmarkStart w:id="77" w:name="Xa203ab3abd150ead1a7854a9fa5726c8a273f52"/>
+    <w:bookmarkEnd w:id="74"/>
+    <w:bookmarkStart w:id="76" w:name="Xa203ab3abd150ead1a7854a9fa5726c8a273f52"/>
     <w:p>
       <w:pPr>
         <w:pStyle w:val="Bibliography"/>
@@ -5372,7 +5346,7 @@
       <w:r>
         <w:t xml:space="preserve"> </w:t>
       </w:r>
-      <w:hyperlink r:id="rId76">
+      <w:hyperlink r:id="rId75">
         <w:r>
           <w:rPr>
             <w:rStyle w:val="Hyperlink"/>
@@ -5381,8 +5355,8 @@
         </w:r>
       </w:hyperlink>
     </w:p>
-    <w:bookmarkEnd w:id="77"/>
-    <w:bookmarkStart w:id="79" w:name="X805b64c6cb0e2e29672f0738918e5324c4e18a1"/>
+    <w:bookmarkEnd w:id="76"/>
+    <w:bookmarkStart w:id="78" w:name="X805b64c6cb0e2e29672f0738918e5324c4e18a1"/>
     <w:p>
       <w:pPr>
         <w:pStyle w:val="Bibliography"/>
@@ -5419,7 +5393,7 @@
       <w:r>
         <w:t xml:space="preserve"> </w:t>
       </w:r>
-      <w:hyperlink r:id="rId78">
+      <w:hyperlink r:id="rId77">
         <w:r>
           <w:rPr>
             <w:rStyle w:val="Hyperlink"/>
@@ -5428,8 +5402,8 @@
         </w:r>
       </w:hyperlink>
     </w:p>
-    <w:bookmarkEnd w:id="79"/>
-    <w:bookmarkStart w:id="80" w:name="X8b12ef138ca23b48f269e0b446537ae876fd725"/>
+    <w:bookmarkEnd w:id="78"/>
+    <w:bookmarkStart w:id="79" w:name="X8b12ef138ca23b48f269e0b446537ae876fd725"/>
     <w:p>
       <w:pPr>
         <w:pStyle w:val="Bibliography"/>
@@ -5465,8 +5439,8 @@
         <w:t xml:space="preserve">. https://www.hrsa.gov/rural-health/about-us/what-is-rural.</w:t>
       </w:r>
     </w:p>
-    <w:bookmarkEnd w:id="80"/>
-    <w:bookmarkStart w:id="82" w:name="ref-kilaruIncidenceTreatmentOpioid2020"/>
+    <w:bookmarkEnd w:id="79"/>
+    <w:bookmarkStart w:id="81" w:name="ref-kilaruIncidenceTreatmentOpioid2020"/>
     <w:p>
       <w:pPr>
         <w:pStyle w:val="Bibliography"/>
@@ -5536,7 +5510,7 @@
       <w:r>
         <w:t xml:space="preserve"> </w:t>
       </w:r>
-      <w:hyperlink r:id="rId81">
+      <w:hyperlink r:id="rId80">
         <w:r>
           <w:rPr>
             <w:rStyle w:val="Hyperlink"/>
@@ -5545,8 +5519,8 @@
         </w:r>
       </w:hyperlink>
     </w:p>
-    <w:bookmarkEnd w:id="82"/>
-    <w:bookmarkStart w:id="83" w:name="Xa93a98d1ce255982a5ea923c39451c32053b2a2"/>
+    <w:bookmarkEnd w:id="81"/>
+    <w:bookmarkStart w:id="82" w:name="Xa93a98d1ce255982a5ea923c39451c32053b2a2"/>
     <w:p>
       <w:pPr>
         <w:pStyle w:val="Bibliography"/>
@@ -5638,8 +5612,8 @@
         <w:t xml:space="preserve">.</w:t>
       </w:r>
     </w:p>
-    <w:bookmarkEnd w:id="83"/>
-    <w:bookmarkStart w:id="84" w:name="ref-kuhnTidymodelsCollectionPackages2020"/>
+    <w:bookmarkEnd w:id="82"/>
+    <w:bookmarkStart w:id="83" w:name="ref-kuhnTidymodelsCollectionPackages2020"/>
     <w:p>
       <w:pPr>
         <w:pStyle w:val="Bibliography"/>
@@ -5661,8 +5635,8 @@
         <w:t xml:space="preserve">.</w:t>
       </w:r>
     </w:p>
-    <w:bookmarkEnd w:id="84"/>
-    <w:bookmarkStart w:id="85" w:name="X34be55f2a2ff67a14e7206627bb93b426490c87"/>
+    <w:bookmarkEnd w:id="83"/>
+    <w:bookmarkStart w:id="84" w:name="X34be55f2a2ff67a14e7206627bb93b426490c87"/>
     <w:p>
       <w:pPr>
         <w:pStyle w:val="Bibliography"/>
@@ -5726,8 +5700,8 @@
         <w:t xml:space="preserve">, 4768–4777.</w:t>
       </w:r>
     </w:p>
-    <w:bookmarkEnd w:id="85"/>
-    <w:bookmarkStart w:id="87" w:name="ref-martinNeedReceiptSubstance2022"/>
+    <w:bookmarkEnd w:id="84"/>
+    <w:bookmarkStart w:id="86" w:name="ref-martinNeedReceiptSubstance2022"/>
     <w:p>
       <w:pPr>
         <w:pStyle w:val="Bibliography"/>
@@ -5803,7 +5777,7 @@
       <w:r>
         <w:t xml:space="preserve"> </w:t>
       </w:r>
-      <w:hyperlink r:id="rId86">
+      <w:hyperlink r:id="rId85">
         <w:r>
           <w:rPr>
             <w:rStyle w:val="Hyperlink"/>
@@ -5812,55 +5786,8 @@
         </w:r>
       </w:hyperlink>
     </w:p>
-    <w:bookmarkEnd w:id="87"/>
-    <w:bookmarkStart w:id="89" w:name="Xcf5c24379c420c7d52e33945fae68f66bb13121"/>
-    <w:p>
-      <w:pPr>
-        <w:pStyle w:val="Bibliography"/>
-      </w:pPr>
-      <w:r>
-        <w:t xml:space="preserve">Morisky, D. E., Green, L. W., &amp; Levine, D. M. (1986). Concurrent and predictive validity of a self-reported measure of medication adherence.</w:t>
-      </w:r>
-      <w:r>
-        <w:t xml:space="preserve"> </w:t>
-      </w:r>
-      <w:r>
-        <w:rPr>
-          <w:i/>
-          <w:iCs/>
-        </w:rPr>
-        <w:t xml:space="preserve">Medical Care</w:t>
-      </w:r>
-      <w:r>
-        <w:t xml:space="preserve">,</w:t>
-      </w:r>
-      <w:r>
-        <w:t xml:space="preserve"> </w:t>
-      </w:r>
-      <w:r>
-        <w:rPr>
-          <w:i/>
-          <w:iCs/>
-        </w:rPr>
-        <w:t xml:space="preserve">24</w:t>
-      </w:r>
-      <w:r>
-        <w:t xml:space="preserve">(1), 67–74.</w:t>
-      </w:r>
-      <w:r>
-        <w:t xml:space="preserve"> </w:t>
-      </w:r>
-      <w:hyperlink r:id="rId88">
-        <w:r>
-          <w:rPr>
-            <w:rStyle w:val="Hyperlink"/>
-          </w:rPr>
-          <w:t xml:space="preserve">https://doi.org/10.1097/00005650-198601000-00007</w:t>
-        </w:r>
-      </w:hyperlink>
-    </w:p>
-    <w:bookmarkEnd w:id="89"/>
-    <w:bookmarkStart w:id="91" w:name="X1f44e09282148d362bdacfce67d6a56b1cf06db"/>
+    <w:bookmarkEnd w:id="86"/>
+    <w:bookmarkStart w:id="88" w:name="X1f44e09282148d362bdacfce67d6a56b1cf06db"/>
     <w:p>
       <w:pPr>
         <w:pStyle w:val="Bibliography"/>
@@ -5951,7 +5878,7 @@
       <w:r>
         <w:t xml:space="preserve"> </w:t>
       </w:r>
-      <w:hyperlink r:id="rId90">
+      <w:hyperlink r:id="rId87">
         <w:r>
           <w:rPr>
             <w:rStyle w:val="Hyperlink"/>
@@ -5960,8 +5887,8 @@
         </w:r>
       </w:hyperlink>
     </w:p>
-    <w:bookmarkEnd w:id="91"/>
-    <w:bookmarkStart w:id="93" w:name="ref-olfsonHealthcareCoverageService2022"/>
+    <w:bookmarkEnd w:id="88"/>
+    <w:bookmarkStart w:id="90" w:name="ref-olfsonHealthcareCoverageService2022"/>
     <w:p>
       <w:pPr>
         <w:pStyle w:val="Bibliography"/>
@@ -5998,7 +5925,7 @@
       <w:r>
         <w:t xml:space="preserve"> </w:t>
       </w:r>
-      <w:hyperlink r:id="rId92">
+      <w:hyperlink r:id="rId89">
         <w:r>
           <w:rPr>
             <w:rStyle w:val="Hyperlink"/>
@@ -6007,8 +5934,8 @@
         </w:r>
       </w:hyperlink>
     </w:p>
-    <w:bookmarkEnd w:id="93"/>
-    <w:bookmarkStart w:id="95" w:name="ref-pinedoCurrentReexaminationRacial2019"/>
+    <w:bookmarkEnd w:id="90"/>
+    <w:bookmarkStart w:id="92" w:name="ref-pinedoCurrentReexaminationRacial2019"/>
     <w:p>
       <w:pPr>
         <w:pStyle w:val="Bibliography"/>
@@ -6057,7 +5984,7 @@
       <w:r>
         <w:t xml:space="preserve"> </w:t>
       </w:r>
-      <w:hyperlink r:id="rId94">
+      <w:hyperlink r:id="rId91">
         <w:r>
           <w:rPr>
             <w:rStyle w:val="Hyperlink"/>
@@ -6066,8 +5993,8 @@
         </w:r>
       </w:hyperlink>
     </w:p>
-    <w:bookmarkEnd w:id="95"/>
-    <w:bookmarkStart w:id="96" w:name="ref-plattProbabilisticOutputsSupport1999"/>
+    <w:bookmarkEnd w:id="92"/>
+    <w:bookmarkStart w:id="93" w:name="ref-plattProbabilisticOutputsSupport1999"/>
     <w:p>
       <w:pPr>
         <w:pStyle w:val="Bibliography"/>
@@ -6092,147 +6019,8 @@
         <w:t xml:space="preserve">(pp. 61–74). MIT Press.</w:t>
       </w:r>
     </w:p>
-    <w:bookmarkEnd w:id="96"/>
-    <w:bookmarkStart w:id="98" w:name="X764a8ae6a9d716e5f94f6ec4ff4497acd40eaba"/>
-    <w:p>
-      <w:pPr>
-        <w:pStyle w:val="Bibliography"/>
-      </w:pPr>
-      <w:r>
-        <w:t xml:space="preserve">Qeadan, F., Shimizu, S., Thornquist, R., &amp; Markossian, T. (2025). Demographic and socioeconomic factors influencing the adoption of telehealth services for substance use treatment.</w:t>
-      </w:r>
-      <w:r>
-        <w:t xml:space="preserve"> </w:t>
-      </w:r>
-      <w:r>
-        <w:rPr>
-          <w:i/>
-          <w:iCs/>
-        </w:rPr>
-        <w:t xml:space="preserve">BMC Public Health</w:t>
-      </w:r>
-      <w:r>
-        <w:t xml:space="preserve">,</w:t>
-      </w:r>
-      <w:r>
-        <w:t xml:space="preserve"> </w:t>
-      </w:r>
-      <w:r>
-        <w:rPr>
-          <w:i/>
-          <w:iCs/>
-        </w:rPr>
-        <w:t xml:space="preserve">25</w:t>
-      </w:r>
-      <w:r>
-        <w:t xml:space="preserve">(1), 4001.</w:t>
-      </w:r>
-      <w:r>
-        <w:t xml:space="preserve"> </w:t>
-      </w:r>
-      <w:hyperlink r:id="rId97">
-        <w:r>
-          <w:rPr>
-            <w:rStyle w:val="Hyperlink"/>
-          </w:rPr>
-          <w:t xml:space="preserve">https://doi.org/10.1186/s12889-025-25274-8</w:t>
-        </w:r>
-      </w:hyperlink>
-    </w:p>
-    <w:bookmarkEnd w:id="98"/>
-    <w:bookmarkStart w:id="100" w:name="X1dcaef79e83943a2b38a468165b53124be7bbd5"/>
-    <w:p>
-      <w:pPr>
-        <w:pStyle w:val="Bibliography"/>
-      </w:pPr>
-      <w:r>
-        <w:t xml:space="preserve">Townsend, L., Flisher, A. J., &amp; King, G. (2007). A</w:t>
-      </w:r>
-      <w:r>
-        <w:t xml:space="preserve"> </w:t>
-      </w:r>
-      <w:r>
-        <w:t xml:space="preserve">Systematic Review</w:t>
-      </w:r>
-      <w:r>
-        <w:t xml:space="preserve"> </w:t>
-      </w:r>
-      <w:r>
-        <w:t xml:space="preserve">of the</w:t>
-      </w:r>
-      <w:r>
-        <w:t xml:space="preserve"> </w:t>
-      </w:r>
-      <w:r>
-        <w:t xml:space="preserve">Relationship</w:t>
-      </w:r>
-      <w:r>
-        <w:t xml:space="preserve"> </w:t>
-      </w:r>
-      <w:r>
-        <w:t xml:space="preserve">between</w:t>
-      </w:r>
-      <w:r>
-        <w:t xml:space="preserve"> </w:t>
-      </w:r>
-      <w:r>
-        <w:t xml:space="preserve">High School Dropout</w:t>
-      </w:r>
-      <w:r>
-        <w:t xml:space="preserve"> </w:t>
-      </w:r>
-      <w:r>
-        <w:t xml:space="preserve">and</w:t>
-      </w:r>
-      <w:r>
-        <w:t xml:space="preserve"> </w:t>
-      </w:r>
-      <w:r>
-        <w:t xml:space="preserve">Substance Use</w:t>
-      </w:r>
-      <w:r>
-        <w:t xml:space="preserve">.</w:t>
-      </w:r>
-      <w:r>
-        <w:t xml:space="preserve"> </w:t>
-      </w:r>
-      <w:r>
-        <w:rPr>
-          <w:i/>
-          <w:iCs/>
-        </w:rPr>
-        <w:t xml:space="preserve">Clinical Child and Family Psychology Review</w:t>
-      </w:r>
-      <w:r>
-        <w:t xml:space="preserve">,</w:t>
-      </w:r>
-      <w:r>
-        <w:t xml:space="preserve"> </w:t>
-      </w:r>
-      <w:r>
-        <w:rPr>
-          <w:i/>
-          <w:iCs/>
-        </w:rPr>
-        <w:t xml:space="preserve">10</w:t>
-      </w:r>
-      <w:r>
-        <w:t xml:space="preserve">(4), 295–317.</w:t>
-      </w:r>
-      <w:r>
-        <w:t xml:space="preserve"> </w:t>
-      </w:r>
-      <w:hyperlink r:id="rId99">
-        <w:r>
-          <w:rPr>
-            <w:rStyle w:val="Hyperlink"/>
-          </w:rPr>
-          <w:t xml:space="preserve">https://doi.org/10.1007/s10567-007-0023-7</w:t>
-        </w:r>
-      </w:hyperlink>
-    </w:p>
-    <w:bookmarkEnd w:id="100"/>
-    <w:bookmarkStart w:id="102" w:name="X52c4c4b564080b2dbcc4b68874ef8a36e7b0a07"/>
+    <w:bookmarkEnd w:id="93"/>
+    <w:bookmarkStart w:id="95" w:name="X52c4c4b564080b2dbcc4b68874ef8a36e7b0a07"/>
     <w:p>
       <w:pPr>
         <w:pStyle w:val="Bibliography"/>
@@ -6256,7 +6044,7 @@
       <w:r>
         <w:t xml:space="preserve"> </w:t>
       </w:r>
-      <w:hyperlink r:id="rId101">
+      <w:hyperlink r:id="rId94">
         <w:r>
           <w:rPr>
             <w:rStyle w:val="Hyperlink"/>
@@ -6265,8 +6053,8 @@
         </w:r>
       </w:hyperlink>
     </w:p>
-    <w:bookmarkEnd w:id="102"/>
-    <w:bookmarkStart w:id="104" w:name="X6ee708186a5d814f6044b48499818110320664f"/>
+    <w:bookmarkEnd w:id="95"/>
+    <w:bookmarkStart w:id="97" w:name="X6ee708186a5d814f6044b48499818110320664f"/>
     <w:p>
       <w:pPr>
         <w:pStyle w:val="Bibliography"/>
@@ -6303,7 +6091,7 @@
       <w:r>
         <w:t xml:space="preserve"> </w:t>
       </w:r>
-      <w:hyperlink r:id="rId103">
+      <w:hyperlink r:id="rId96">
         <w:r>
           <w:rPr>
             <w:rStyle w:val="Hyperlink"/>
@@ -6312,9 +6100,9 @@
         </w:r>
       </w:hyperlink>
     </w:p>
-    <w:bookmarkEnd w:id="104"/>
-    <w:bookmarkEnd w:id="105"/>
-    <w:bookmarkEnd w:id="106"/>
+    <w:bookmarkEnd w:id="97"/>
+    <w:bookmarkEnd w:id="98"/>
+    <w:bookmarkEnd w:id="99"/>
     <w:sectPr/>
   </w:body>
 </w:document>
@@ -6340,7 +6128,7 @@
       </w:r>
     </w:p>
   </w:footnote>
-  <w:footnote w:id="26">
+  <w:footnote w:id="40">
     <w:p>
       <w:pPr>
         <w:pStyle w:val="FootnoteText"/>
@@ -6355,7 +6143,7 @@
         <w:t xml:space="preserve"> </w:t>
       </w:r>
       <w:r>
-        <w:t xml:space="preserve">We did not include age in our fairness analyses due to an underrepresentation of the disadvantaged group (65+ years).</w:t>
+        <w:t xml:space="preserve">One participant completed only 3 daily survey prompts over 88 days and 10 participants had fewer than 20 geolocation points per day on average.</w:t>
       </w:r>
     </w:p>
   </w:footnote>
@@ -6374,30 +6162,11 @@
         <w:t xml:space="preserve"> </w:t>
       </w:r>
       <w:r>
-        <w:t xml:space="preserve">One participant completed only 3 daily survey prompts over 88 days and 10 participants had fewer than 20 geolocation points per day on average.</w:t>
+        <w:t xml:space="preserve">We required participants have at least two contextualized locations other than their home.</w:t>
       </w:r>
     </w:p>
   </w:footnote>
-  <w:footnote w:id="42">
-    <w:p>
-      <w:pPr>
-        <w:pStyle w:val="FootnoteText"/>
-      </w:pPr>
-      <w:r>
-        <w:rPr>
-          <w:rStyle w:val="FootnoteReference"/>
-        </w:rPr>
-        <w:footnoteRef/>
-      </w:r>
-      <w:r>
-        <w:t xml:space="preserve"> </w:t>
-      </w:r>
-      <w:r>
-        <w:t xml:space="preserve">We required participants have at least two contextualized locations other than their home.</w:t>
-      </w:r>
-    </w:p>
-  </w:footnote>
-  <w:footnote w:id="46">
+  <w:footnote w:id="45">
     <w:p>
       <w:pPr>
         <w:pStyle w:val="FootnoteText"/>

</xml_diff>